<commit_message>
cetak pdh susulan dp5t38 dp3n20 pdu taruna
</commit_message>
<xml_diff>
--- a/4. PDH DP 3N30 (MERAH) 3T25(COKLAT MUDA) 4N31(PUTIH) 5N38(HIJAU TUA) 5T38(PINKMUDA)/Setting Baju (Hal depan) F4 PDH.docx
+++ b/4. PDH DP 3N30 (MERAH) 3T25(COKLAT MUDA) 4N31(PUTIH) 5N38(HIJAU TUA) 5T38(PINKMUDA)/Setting Baju (Hal depan) F4 PDH.docx
@@ -157,7 +157,7 @@
                 <w:sz w:val="44"/>
                 <w:szCs w:val="18"/>
               </w:rPr>
-              <w:t>Q34</w:t>
+              <w:t>20</w:t>
             </w:r>
             <w:r>
               <w:rPr>
@@ -391,7 +391,7 @@
                 <w:noProof/>
                 <w:sz w:val="28"/>
               </w:rPr>
-              <w:t>HADI SUDARMINTO</w:t>
+              <w:t>M. FARID SAMODRA</w:t>
             </w:r>
             <w:r>
               <w:rPr>
@@ -461,7 +461,7 @@
                 <w:szCs w:val="28"/>
                 <w:lang w:val="en-US"/>
               </w:rPr>
-              <w:t>41</w:t>
+              <w:t>42</w:t>
             </w:r>
             <w:r>
               <w:rPr>
@@ -519,7 +519,7 @@
                 <w:szCs w:val="28"/>
                 <w:lang w:val="en-US"/>
               </w:rPr>
-              <w:t>XL</w:t>
+              <w:t>M</w:t>
             </w:r>
             <w:r>
               <w:rPr>
@@ -603,7 +603,7 @@
                 <w:szCs w:val="28"/>
                 <w:lang w:val="en-US"/>
               </w:rPr>
-              <w:t>56</w:t>
+              <w:t>55</w:t>
             </w:r>
             <w:r>
               <w:rPr>
@@ -731,7 +731,7 @@
                 <w:sz w:val="30"/>
                 <w:szCs w:val="30"/>
               </w:rPr>
-              <w:t>DP 3 NAUTIKA / 30</w:t>
+              <w:t>DP 5 TEKNIK</w:t>
             </w:r>
             <w:r>
               <w:rPr>
@@ -842,7 +842,7 @@
                 <w:sz w:val="30"/>
                 <w:szCs w:val="30"/>
               </w:rPr>
-              <w:t>40</w:t>
+              <w:t>46</w:t>
             </w:r>
             <w:r>
               <w:rPr>
@@ -896,7 +896,7 @@
                 <w:szCs w:val="30"/>
                 <w:lang w:val="en-US"/>
               </w:rPr>
-              <w:t>24</w:t>
+              <w:t>23</w:t>
             </w:r>
             <w:r>
               <w:rPr>
@@ -951,7 +951,7 @@
                 <w:szCs w:val="30"/>
                 <w:lang w:val="en-US"/>
               </w:rPr>
-              <w:t>16</w:t>
+              <w:t>17</w:t>
             </w:r>
             <w:r>
               <w:rPr>
@@ -1061,7 +1061,7 @@
                 <w:szCs w:val="30"/>
                 <w:lang w:val="en-US"/>
               </w:rPr>
-              <w:t>24</w:t>
+              <w:t>25</w:t>
             </w:r>
             <w:r>
               <w:rPr>
@@ -1171,7 +1171,7 @@
                 <w:szCs w:val="30"/>
                 <w:lang w:val="en-US"/>
               </w:rPr>
-              <w:t>70</w:t>
+              <w:t>66</w:t>
             </w:r>
             <w:r>
               <w:rPr>
@@ -1226,7 +1226,7 @@
                 <w:szCs w:val="30"/>
                 <w:lang w:val="en-US"/>
               </w:rPr>
-              <w:t>39</w:t>
+              <w:t>38</w:t>
             </w:r>
             <w:r>
               <w:rPr>
@@ -1454,7 +1454,7 @@
                 <w:sz w:val="44"/>
                 <w:szCs w:val="18"/>
               </w:rPr>
-              <w:t>Q34</w:t>
+              <w:t>20</w:t>
             </w:r>
             <w:r>
               <w:rPr>
@@ -1688,7 +1688,7 @@
                 <w:noProof/>
                 <w:sz w:val="28"/>
               </w:rPr>
-              <w:t>HADI SUDARMINTO</w:t>
+              <w:t>M. FARID SAMODRA</w:t>
             </w:r>
             <w:r>
               <w:rPr>
@@ -1758,7 +1758,7 @@
                 <w:szCs w:val="28"/>
                 <w:lang w:val="en-US"/>
               </w:rPr>
-              <w:t>41</w:t>
+              <w:t>42</w:t>
             </w:r>
             <w:r>
               <w:rPr>
@@ -1816,7 +1816,7 @@
                 <w:szCs w:val="28"/>
                 <w:lang w:val="en-US"/>
               </w:rPr>
-              <w:t>XL</w:t>
+              <w:t>M</w:t>
             </w:r>
             <w:r>
               <w:rPr>
@@ -1900,7 +1900,7 @@
                 <w:szCs w:val="28"/>
                 <w:lang w:val="en-US"/>
               </w:rPr>
-              <w:t>56</w:t>
+              <w:t>55</w:t>
             </w:r>
             <w:r>
               <w:rPr>
@@ -2028,7 +2028,7 @@
                 <w:sz w:val="30"/>
                 <w:szCs w:val="30"/>
               </w:rPr>
-              <w:t>DP 3 NAUTIKA / 30</w:t>
+              <w:t>DP 5 TEKNIK</w:t>
             </w:r>
             <w:r>
               <w:rPr>
@@ -2147,7 +2147,7 @@
                 <w:sz w:val="30"/>
                 <w:szCs w:val="30"/>
               </w:rPr>
-              <w:t>40</w:t>
+              <w:t>46</w:t>
             </w:r>
             <w:r>
               <w:rPr>
@@ -2201,7 +2201,7 @@
                 <w:szCs w:val="30"/>
                 <w:lang w:val="en-US"/>
               </w:rPr>
-              <w:t>24</w:t>
+              <w:t>23</w:t>
             </w:r>
             <w:r>
               <w:rPr>
@@ -2256,7 +2256,7 @@
                 <w:szCs w:val="30"/>
                 <w:lang w:val="en-US"/>
               </w:rPr>
-              <w:t>16</w:t>
+              <w:t>17</w:t>
             </w:r>
             <w:r>
               <w:rPr>
@@ -2366,7 +2366,7 @@
                 <w:szCs w:val="30"/>
                 <w:lang w:val="en-US"/>
               </w:rPr>
-              <w:t>24</w:t>
+              <w:t>25</w:t>
             </w:r>
             <w:r>
               <w:rPr>
@@ -2476,7 +2476,7 @@
                 <w:szCs w:val="30"/>
                 <w:lang w:val="en-US"/>
               </w:rPr>
-              <w:t>70</w:t>
+              <w:t>66</w:t>
             </w:r>
             <w:r>
               <w:rPr>
@@ -2531,7 +2531,7 @@
                 <w:szCs w:val="30"/>
                 <w:lang w:val="en-US"/>
               </w:rPr>
-              <w:t>39</w:t>
+              <w:t>38</w:t>
             </w:r>
             <w:r>
               <w:rPr>
@@ -2673,15 +2673,1333 @@
 <wne:recipients xmlns:wpc="http://schemas.microsoft.com/office/word/2010/wordprocessingCanvas" xmlns:cx="http://schemas.microsoft.com/office/drawing/2014/chartex" xmlns:cx1="http://schemas.microsoft.com/office/drawing/2015/9/8/chartex" xmlns:cx2="http://schemas.microsoft.com/office/drawing/2015/10/21/chartex" xmlns:cx3="http://schemas.microsoft.com/office/drawing/2016/5/9/chartex" xmlns:cx4="http://schemas.microsoft.com/office/drawing/2016/5/10/chartex" xmlns:cx5="http://schemas.microsoft.com/office/drawing/2016/5/11/chartex" xmlns:cx6="http://schemas.microsoft.com/office/drawing/2016/5/12/chartex" xmlns:cx7="http://schemas.microsoft.com/office/drawing/2016/5/13/chartex" xmlns:cx8="http://schemas.microsoft.com/office/drawing/2016/5/14/chartex" xmlns:mc="http://schemas.openxmlformats.org/markup-compatibility/2006" xmlns:aink="http://schemas.microsoft.com/office/drawing/2016/ink" xmlns:am3d="http://schemas.microsoft.com/office/drawing/2017/model3d" xmlns:o="urn:schemas-microsoft-com:office:office" xmlns:r="http://schemas.openxmlformats.org/officeDocument/2006/relationships" xmlns:m="http://schemas.openxmlformats.org/officeDocument/2006/math" xmlns:v="urn:schemas-microsoft-com:vml" xmlns:wp14="http://schemas.microsoft.com/office/word/2010/wordprocessingDrawing" xmlns:wp="http://schemas.openxmlformats.org/drawingml/2006/wordprocessingDrawing" xmlns:w10="urn:schemas-microsoft-com:office:word" xmlns:w="http://schemas.openxmlformats.org/wordprocessingml/2006/main" xmlns:w14="http://schemas.microsoft.com/office/word/2010/wordml" xmlns:w15="http://schemas.microsoft.com/office/word/2012/wordml" xmlns:w16cex="http://schemas.microsoft.com/office/word/2018/wordml/cex" xmlns:w16cid="http://schemas.microsoft.com/office/word/2016/wordml/cid" xmlns:w16="http://schemas.microsoft.com/office/word/2018/wordml" xmlns:w16se="http://schemas.microsoft.com/office/word/2015/wordml/symex" xmlns:wpg="http://schemas.microsoft.com/office/word/2010/wordprocessingGroup" xmlns:wpi="http://schemas.microsoft.com/office/word/2010/wordprocessingInk" xmlns:wne="http://schemas.microsoft.com/office/word/2006/wordml" xmlns:wps="http://schemas.microsoft.com/office/word/2010/wordprocessingShape" mc:Ignorable="w14 w15 w16se w16cid w16 w16cex wp14">
   <wne:recipientData>
     <wne:active wne:val="1"/>
-    <wne:hash wne:val="-1358284875"/>
-  </wne:recipientData>
-  <wne:recipientData>
-    <wne:active wne:val="1"/>
-    <wne:hash wne:val="-1394262709"/>
-  </wne:recipientData>
-  <wne:recipientData>
-    <wne:active wne:val="1"/>
-    <wne:hash wne:val="-540149748"/>
+    <wne:hash wne:val="-1335773165"/>
+  </wne:recipientData>
+  <wne:recipientData>
+    <wne:active wne:val="1"/>
+    <wne:hash wne:val="-483490872"/>
+  </wne:recipientData>
+  <wne:recipientData>
+    <wne:active wne:val="1"/>
+    <wne:hash wne:val="-1876504873"/>
+  </wne:recipientData>
+  <wne:recipientData>
+    <wne:active wne:val="1"/>
+    <wne:hash wne:val="-454186301"/>
+  </wne:recipientData>
+  <wne:recipientData>
+    <wne:active wne:val="1"/>
+    <wne:hash wne:val="995267502"/>
+  </wne:recipientData>
+  <wne:recipientData>
+    <wne:active wne:val="1"/>
+    <wne:hash wne:val="909938204"/>
+  </wne:recipientData>
+  <wne:recipientData>
+    <wne:active wne:val="1"/>
+    <wne:hash wne:val="301734666"/>
+  </wne:recipientData>
+  <wne:recipientData>
+    <wne:active wne:val="1"/>
+    <wne:hash wne:val="-1913606442"/>
+  </wne:recipientData>
+  <wne:recipientData>
+    <wne:active wne:val="1"/>
+    <wne:hash wne:val="1493994894"/>
+  </wne:recipientData>
+  <wne:recipientData>
+    <wne:active wne:val="1"/>
+    <wne:hash wne:val="-2044384179"/>
+  </wne:recipientData>
+  <wne:recipientData>
+    <wne:active wne:val="1"/>
+    <wne:hash wne:val="319151877"/>
+  </wne:recipientData>
+  <wne:recipientData>
+    <wne:active wne:val="1"/>
+    <wne:hash wne:val="-400974051"/>
+  </wne:recipientData>
+  <wne:recipientData>
+    <wne:active wne:val="1"/>
+    <wne:hash wne:val="223543961"/>
+  </wne:recipientData>
+  <wne:recipientData>
+    <wne:active wne:val="1"/>
+    <wne:hash wne:val="313864586"/>
+  </wne:recipientData>
+  <wne:recipientData>
+    <wne:active wne:val="1"/>
+    <wne:hash wne:val="890964081"/>
+  </wne:recipientData>
+  <wne:recipientData>
+    <wne:active wne:val="1"/>
+    <wne:hash wne:val="1438696415"/>
+  </wne:recipientData>
+  <wne:recipientData>
+    <wne:active wne:val="1"/>
+    <wne:hash wne:val="-553669382"/>
+  </wne:recipientData>
+  <wne:recipientData>
+    <wne:active wne:val="1"/>
+  </wne:recipientData>
+  <wne:recipientData>
+    <wne:active wne:val="1"/>
+    <wne:hash wne:val="206010953"/>
+  </wne:recipientData>
+  <wne:recipientData>
+    <wne:active wne:val="1"/>
+    <wne:hash wne:val="-505242644"/>
+  </wne:recipientData>
+  <wne:recipientData>
+    <wne:active wne:val="1"/>
+    <wne:hash wne:val="838941887"/>
+  </wne:recipientData>
+  <wne:recipientData>
+    <wne:active wne:val="1"/>
+    <wne:hash wne:val="990099256"/>
+  </wne:recipientData>
+  <wne:recipientData>
+    <wne:active wne:val="1"/>
+    <wne:hash wne:val="1896193269"/>
+  </wne:recipientData>
+  <wne:recipientData>
+    <wne:active wne:val="1"/>
+    <wne:hash wne:val="1034921868"/>
+  </wne:recipientData>
+  <wne:recipientData>
+    <wne:active wne:val="1"/>
+    <wne:hash wne:val="-715043298"/>
+  </wne:recipientData>
+  <wne:recipientData>
+    <wne:active wne:val="1"/>
+    <wne:hash wne:val="-902830839"/>
+  </wne:recipientData>
+  <wne:recipientData>
+    <wne:active wne:val="1"/>
+    <wne:hash wne:val="1073254612"/>
+  </wne:recipientData>
+  <wne:recipientData>
+    <wne:active wne:val="1"/>
+    <wne:hash wne:val="-637962283"/>
+  </wne:recipientData>
+  <wne:recipientData>
+    <wne:active wne:val="1"/>
+  </wne:recipientData>
+  <wne:recipientData>
+    <wne:active wne:val="1"/>
+  </wne:recipientData>
+  <wne:recipientData>
+    <wne:active wne:val="1"/>
+    <wne:hash wne:val="-9104887"/>
+  </wne:recipientData>
+  <wne:recipientData>
+    <wne:active wne:val="1"/>
+    <wne:hash wne:val="1904371294"/>
+  </wne:recipientData>
+  <wne:recipientData>
+    <wne:active wne:val="1"/>
+    <wne:hash wne:val="-937002716"/>
+  </wne:recipientData>
+  <wne:recipientData>
+    <wne:active wne:val="1"/>
+    <wne:hash wne:val="807072308"/>
+  </wne:recipientData>
+  <wne:recipientData>
+    <wne:active wne:val="1"/>
+    <wne:hash wne:val="1000922130"/>
+  </wne:recipientData>
+  <wne:recipientData>
+    <wne:active wne:val="1"/>
+    <wne:hash wne:val="1663573140"/>
+  </wne:recipientData>
+  <wne:recipientData>
+    <wne:active wne:val="1"/>
+    <wne:hash wne:val="-1001415105"/>
+  </wne:recipientData>
+  <wne:recipientData>
+    <wne:active wne:val="1"/>
+    <wne:hash wne:val="-2120321426"/>
+  </wne:recipientData>
+  <wne:recipientData>
+    <wne:active wne:val="1"/>
+    <wne:hash wne:val="-580521558"/>
+  </wne:recipientData>
+  <wne:recipientData>
+    <wne:active wne:val="1"/>
+    <wne:hash wne:val="-1218310370"/>
+  </wne:recipientData>
+  <wne:recipientData>
+    <wne:active wne:val="1"/>
+    <wne:hash wne:val="1972559862"/>
+  </wne:recipientData>
+  <wne:recipientData>
+    <wne:active wne:val="1"/>
+    <wne:hash wne:val="1370787675"/>
+  </wne:recipientData>
+  <wne:recipientData>
+    <wne:active wne:val="1"/>
+    <wne:hash wne:val="21734937"/>
+  </wne:recipientData>
+  <wne:recipientData>
+    <wne:active wne:val="1"/>
+    <wne:hash wne:val="-271787357"/>
+  </wne:recipientData>
+  <wne:recipientData>
+    <wne:active wne:val="1"/>
+    <wne:hash wne:val="423164601"/>
+  </wne:recipientData>
+  <wne:recipientData>
+    <wne:active wne:val="1"/>
+    <wne:hash wne:val="-1356023724"/>
+  </wne:recipientData>
+  <wne:recipientData>
+    <wne:active wne:val="1"/>
+    <wne:hash wne:val="604230408"/>
+  </wne:recipientData>
+  <wne:recipientData>
+    <wne:active wne:val="1"/>
+    <wne:hash wne:val="209877789"/>
+  </wne:recipientData>
+  <wne:recipientData>
+    <wne:active wne:val="1"/>
+  </wne:recipientData>
+  <wne:recipientData>
+    <wne:active wne:val="1"/>
+  </wne:recipientData>
+  <wne:recipientData>
+    <wne:active wne:val="1"/>
+  </wne:recipientData>
+  <wne:recipientData>
+    <wne:active wne:val="1"/>
+    <wne:hash wne:val="97036343"/>
+  </wne:recipientData>
+  <wne:recipientData>
+    <wne:active wne:val="1"/>
+    <wne:hash wne:val="-697613177"/>
+  </wne:recipientData>
+  <wne:recipientData>
+    <wne:active wne:val="1"/>
+    <wne:hash wne:val="-763468873"/>
+  </wne:recipientData>
+  <wne:recipientData>
+    <wne:active wne:val="1"/>
+    <wne:hash wne:val="-1009709507"/>
+  </wne:recipientData>
+  <wne:recipientData>
+    <wne:active wne:val="1"/>
+    <wne:hash wne:val="-1809486554"/>
+  </wne:recipientData>
+  <wne:recipientData>
+    <wne:active wne:val="1"/>
+    <wne:hash wne:val="-408996560"/>
+  </wne:recipientData>
+  <wne:recipientData>
+    <wne:active wne:val="1"/>
+    <wne:hash wne:val="-169415191"/>
+  </wne:recipientData>
+  <wne:recipientData>
+    <wne:active wne:val="1"/>
+    <wne:hash wne:val="-910011429"/>
+  </wne:recipientData>
+  <wne:recipientData>
+    <wne:active wne:val="1"/>
+    <wne:hash wne:val="332005164"/>
+  </wne:recipientData>
+  <wne:recipientData>
+    <wne:active wne:val="1"/>
+    <wne:hash wne:val="1442286461"/>
+  </wne:recipientData>
+  <wne:recipientData>
+    <wne:active wne:val="1"/>
+    <wne:hash wne:val="1567579811"/>
+  </wne:recipientData>
+  <wne:recipientData>
+    <wne:active wne:val="1"/>
+    <wne:hash wne:val="-675792881"/>
+  </wne:recipientData>
+  <wne:recipientData>
+    <wne:active wne:val="1"/>
+    <wne:hash wne:val="-1048219162"/>
+  </wne:recipientData>
+  <wne:recipientData>
+    <wne:active wne:val="1"/>
+  </wne:recipientData>
+  <wne:recipientData>
+    <wne:active wne:val="1"/>
+  </wne:recipientData>
+  <wne:recipientData>
+    <wne:active wne:val="1"/>
+    <wne:hash wne:val="-1121751678"/>
+  </wne:recipientData>
+  <wne:recipientData>
+    <wne:active wne:val="1"/>
+    <wne:hash wne:val="230613502"/>
+  </wne:recipientData>
+  <wne:recipientData>
+    <wne:active wne:val="1"/>
+    <wne:hash wne:val="2037008894"/>
+  </wne:recipientData>
+  <wne:recipientData>
+    <wne:active wne:val="1"/>
+    <wne:hash wne:val="-1922857683"/>
+  </wne:recipientData>
+  <wne:recipientData>
+    <wne:active wne:val="1"/>
+    <wne:hash wne:val="135407808"/>
+  </wne:recipientData>
+  <wne:recipientData>
+    <wne:active wne:val="1"/>
+    <wne:hash wne:val="-997382414"/>
+  </wne:recipientData>
+  <wne:recipientData>
+    <wne:active wne:val="1"/>
+    <wne:hash wne:val="-933753254"/>
+  </wne:recipientData>
+  <wne:recipientData>
+    <wne:active wne:val="1"/>
+    <wne:hash wne:val="660859732"/>
+  </wne:recipientData>
+  <wne:recipientData>
+    <wne:active wne:val="1"/>
+    <wne:hash wne:val="736028316"/>
+  </wne:recipientData>
+  <wne:recipientData>
+    <wne:active wne:val="1"/>
+    <wne:hash wne:val="-1317004208"/>
+  </wne:recipientData>
+  <wne:recipientData>
+    <wne:active wne:val="1"/>
+    <wne:hash wne:val="1383264910"/>
+  </wne:recipientData>
+  <wne:recipientData>
+    <wne:active wne:val="1"/>
+    <wne:hash wne:val="-292967356"/>
+  </wne:recipientData>
+  <wne:recipientData>
+    <wne:active wne:val="1"/>
+    <wne:hash wne:val="-1173991566"/>
+  </wne:recipientData>
+  <wne:recipientData>
+    <wne:active wne:val="1"/>
+    <wne:hash wne:val="-81899831"/>
+  </wne:recipientData>
+  <wne:recipientData>
+    <wne:active wne:val="1"/>
+    <wne:hash wne:val="1183546066"/>
+  </wne:recipientData>
+  <wne:recipientData>
+    <wne:active wne:val="1"/>
+    <wne:hash wne:val="-2034716320"/>
+  </wne:recipientData>
+  <wne:recipientData>
+    <wne:active wne:val="1"/>
+    <wne:hash wne:val="1507014181"/>
+  </wne:recipientData>
+  <wne:recipientData>
+    <wne:active wne:val="1"/>
+    <wne:hash wne:val="-468561376"/>
+  </wne:recipientData>
+  <wne:recipientData>
+    <wne:active wne:val="1"/>
+    <wne:hash wne:val="811589689"/>
+  </wne:recipientData>
+  <wne:recipientData>
+    <wne:active wne:val="1"/>
+    <wne:hash wne:val="-1337439267"/>
+  </wne:recipientData>
+  <wne:recipientData>
+    <wne:active wne:val="1"/>
+  </wne:recipientData>
+  <wne:recipientData>
+    <wne:active wne:val="1"/>
+    <wne:hash wne:val="2015386147"/>
+  </wne:recipientData>
+  <wne:recipientData>
+    <wne:active wne:val="1"/>
+  </wne:recipientData>
+  <wne:recipientData>
+    <wne:active wne:val="1"/>
+  </wne:recipientData>
+  <wne:recipientData>
+    <wne:active wne:val="1"/>
+  </wne:recipientData>
+  <wne:recipientData>
+    <wne:active wne:val="1"/>
+  </wne:recipientData>
+  <wne:recipientData>
+    <wne:active wne:val="1"/>
+  </wne:recipientData>
+  <wne:recipientData>
+    <wne:active wne:val="1"/>
+  </wne:recipientData>
+  <wne:recipientData>
+    <wne:active wne:val="1"/>
+  </wne:recipientData>
+  <wne:recipientData>
+    <wne:active wne:val="1"/>
+  </wne:recipientData>
+  <wne:recipientData>
+    <wne:active wne:val="1"/>
+  </wne:recipientData>
+  <wne:recipientData>
+    <wne:active wne:val="1"/>
+  </wne:recipientData>
+  <wne:recipientData>
+    <wne:active wne:val="1"/>
+  </wne:recipientData>
+  <wne:recipientData>
+    <wne:active wne:val="1"/>
+  </wne:recipientData>
+  <wne:recipientData>
+    <wne:active wne:val="1"/>
+  </wne:recipientData>
+  <wne:recipientData>
+    <wne:active wne:val="1"/>
+  </wne:recipientData>
+  <wne:recipientData>
+    <wne:active wne:val="1"/>
+  </wne:recipientData>
+  <wne:recipientData>
+    <wne:active wne:val="1"/>
+  </wne:recipientData>
+  <wne:recipientData>
+    <wne:active wne:val="1"/>
+  </wne:recipientData>
+  <wne:recipientData>
+    <wne:active wne:val="1"/>
+  </wne:recipientData>
+  <wne:recipientData>
+    <wne:active wne:val="1"/>
+  </wne:recipientData>
+  <wne:recipientData>
+    <wne:active wne:val="1"/>
+  </wne:recipientData>
+  <wne:recipientData>
+    <wne:active wne:val="1"/>
+  </wne:recipientData>
+  <wne:recipientData>
+    <wne:active wne:val="1"/>
+  </wne:recipientData>
+  <wne:recipientData>
+    <wne:active wne:val="1"/>
+  </wne:recipientData>
+  <wne:recipientData>
+    <wne:active wne:val="1"/>
+  </wne:recipientData>
+  <wne:recipientData>
+    <wne:active wne:val="1"/>
+  </wne:recipientData>
+  <wne:recipientData>
+    <wne:active wne:val="1"/>
+  </wne:recipientData>
+  <wne:recipientData>
+    <wne:active wne:val="1"/>
+  </wne:recipientData>
+  <wne:recipientData>
+    <wne:active wne:val="1"/>
+  </wne:recipientData>
+  <wne:recipientData>
+    <wne:active wne:val="1"/>
+  </wne:recipientData>
+  <wne:recipientData>
+    <wne:active wne:val="1"/>
+  </wne:recipientData>
+  <wne:recipientData>
+    <wne:active wne:val="1"/>
+  </wne:recipientData>
+  <wne:recipientData>
+    <wne:active wne:val="1"/>
+  </wne:recipientData>
+  <wne:recipientData>
+    <wne:active wne:val="1"/>
+  </wne:recipientData>
+  <wne:recipientData>
+    <wne:active wne:val="1"/>
+  </wne:recipientData>
+  <wne:recipientData>
+    <wne:active wne:val="1"/>
+  </wne:recipientData>
+  <wne:recipientData>
+    <wne:active wne:val="1"/>
+  </wne:recipientData>
+  <wne:recipientData>
+    <wne:active wne:val="1"/>
+  </wne:recipientData>
+  <wne:recipientData>
+    <wne:active wne:val="1"/>
+  </wne:recipientData>
+  <wne:recipientData>
+    <wne:active wne:val="1"/>
+  </wne:recipientData>
+  <wne:recipientData>
+    <wne:active wne:val="1"/>
+  </wne:recipientData>
+  <wne:recipientData>
+    <wne:active wne:val="1"/>
+  </wne:recipientData>
+  <wne:recipientData>
+    <wne:active wne:val="1"/>
+  </wne:recipientData>
+  <wne:recipientData>
+    <wne:active wne:val="1"/>
+  </wne:recipientData>
+  <wne:recipientData>
+    <wne:active wne:val="1"/>
+  </wne:recipientData>
+  <wne:recipientData>
+    <wne:active wne:val="1"/>
+  </wne:recipientData>
+  <wne:recipientData>
+    <wne:active wne:val="1"/>
+  </wne:recipientData>
+  <wne:recipientData>
+    <wne:active wne:val="1"/>
+  </wne:recipientData>
+  <wne:recipientData>
+    <wne:active wne:val="1"/>
+  </wne:recipientData>
+  <wne:recipientData>
+    <wne:active wne:val="1"/>
+  </wne:recipientData>
+  <wne:recipientData>
+    <wne:active wne:val="1"/>
+  </wne:recipientData>
+  <wne:recipientData>
+    <wne:active wne:val="1"/>
+  </wne:recipientData>
+  <wne:recipientData>
+    <wne:active wne:val="1"/>
+  </wne:recipientData>
+  <wne:recipientData>
+    <wne:active wne:val="1"/>
+  </wne:recipientData>
+  <wne:recipientData>
+    <wne:active wne:val="1"/>
+  </wne:recipientData>
+  <wne:recipientData>
+    <wne:active wne:val="1"/>
+  </wne:recipientData>
+  <wne:recipientData>
+    <wne:active wne:val="1"/>
+  </wne:recipientData>
+  <wne:recipientData>
+    <wne:active wne:val="1"/>
+  </wne:recipientData>
+  <wne:recipientData>
+    <wne:active wne:val="1"/>
+  </wne:recipientData>
+  <wne:recipientData>
+    <wne:active wne:val="1"/>
+  </wne:recipientData>
+  <wne:recipientData>
+    <wne:active wne:val="1"/>
+  </wne:recipientData>
+  <wne:recipientData>
+    <wne:active wne:val="1"/>
+  </wne:recipientData>
+  <wne:recipientData>
+    <wne:active wne:val="1"/>
+  </wne:recipientData>
+  <wne:recipientData>
+    <wne:active wne:val="1"/>
+  </wne:recipientData>
+  <wne:recipientData>
+    <wne:active wne:val="1"/>
+  </wne:recipientData>
+  <wne:recipientData>
+    <wne:active wne:val="1"/>
+  </wne:recipientData>
+  <wne:recipientData>
+    <wne:active wne:val="1"/>
+  </wne:recipientData>
+  <wne:recipientData>
+    <wne:active wne:val="1"/>
+  </wne:recipientData>
+  <wne:recipientData>
+    <wne:active wne:val="1"/>
+  </wne:recipientData>
+  <wne:recipientData>
+    <wne:active wne:val="1"/>
+  </wne:recipientData>
+  <wne:recipientData>
+    <wne:active wne:val="1"/>
+  </wne:recipientData>
+  <wne:recipientData>
+    <wne:active wne:val="1"/>
+  </wne:recipientData>
+  <wne:recipientData>
+    <wne:active wne:val="1"/>
+  </wne:recipientData>
+  <wne:recipientData>
+    <wne:active wne:val="1"/>
+  </wne:recipientData>
+  <wne:recipientData>
+    <wne:active wne:val="1"/>
+  </wne:recipientData>
+  <wne:recipientData>
+    <wne:active wne:val="1"/>
+  </wne:recipientData>
+  <wne:recipientData>
+    <wne:active wne:val="1"/>
+  </wne:recipientData>
+  <wne:recipientData>
+    <wne:active wne:val="1"/>
+  </wne:recipientData>
+  <wne:recipientData>
+    <wne:active wne:val="1"/>
+  </wne:recipientData>
+  <wne:recipientData>
+    <wne:active wne:val="1"/>
+  </wne:recipientData>
+  <wne:recipientData>
+    <wne:active wne:val="1"/>
+  </wne:recipientData>
+  <wne:recipientData>
+    <wne:active wne:val="1"/>
+  </wne:recipientData>
+  <wne:recipientData>
+    <wne:active wne:val="1"/>
+  </wne:recipientData>
+  <wne:recipientData>
+    <wne:active wne:val="1"/>
+  </wne:recipientData>
+  <wne:recipientData>
+    <wne:active wne:val="1"/>
+  </wne:recipientData>
+  <wne:recipientData>
+    <wne:active wne:val="1"/>
+  </wne:recipientData>
+  <wne:recipientData>
+    <wne:active wne:val="1"/>
+  </wne:recipientData>
+  <wne:recipientData>
+    <wne:active wne:val="1"/>
+  </wne:recipientData>
+  <wne:recipientData>
+    <wne:active wne:val="1"/>
+  </wne:recipientData>
+  <wne:recipientData>
+    <wne:active wne:val="1"/>
+  </wne:recipientData>
+  <wne:recipientData>
+    <wne:active wne:val="1"/>
+  </wne:recipientData>
+  <wne:recipientData>
+    <wne:active wne:val="1"/>
+  </wne:recipientData>
+  <wne:recipientData>
+    <wne:active wne:val="1"/>
+  </wne:recipientData>
+  <wne:recipientData>
+    <wne:active wne:val="1"/>
+  </wne:recipientData>
+  <wne:recipientData>
+    <wne:active wne:val="1"/>
+  </wne:recipientData>
+  <wne:recipientData>
+    <wne:active wne:val="1"/>
+  </wne:recipientData>
+  <wne:recipientData>
+    <wne:active wne:val="1"/>
+  </wne:recipientData>
+  <wne:recipientData>
+    <wne:active wne:val="1"/>
+  </wne:recipientData>
+  <wne:recipientData>
+    <wne:active wne:val="1"/>
+  </wne:recipientData>
+  <wne:recipientData>
+    <wne:active wne:val="1"/>
+  </wne:recipientData>
+  <wne:recipientData>
+    <wne:active wne:val="1"/>
+  </wne:recipientData>
+  <wne:recipientData>
+    <wne:active wne:val="1"/>
+  </wne:recipientData>
+  <wne:recipientData>
+    <wne:active wne:val="1"/>
+  </wne:recipientData>
+  <wne:recipientData>
+    <wne:active wne:val="1"/>
+  </wne:recipientData>
+  <wne:recipientData>
+    <wne:active wne:val="1"/>
+  </wne:recipientData>
+  <wne:recipientData>
+    <wne:active wne:val="1"/>
+  </wne:recipientData>
+  <wne:recipientData>
+    <wne:active wne:val="1"/>
+  </wne:recipientData>
+  <wne:recipientData>
+    <wne:active wne:val="1"/>
+  </wne:recipientData>
+  <wne:recipientData>
+    <wne:active wne:val="1"/>
+  </wne:recipientData>
+  <wne:recipientData>
+    <wne:active wne:val="1"/>
+  </wne:recipientData>
+  <wne:recipientData>
+    <wne:active wne:val="1"/>
+  </wne:recipientData>
+  <wne:recipientData>
+    <wne:active wne:val="1"/>
+  </wne:recipientData>
+  <wne:recipientData>
+    <wne:active wne:val="1"/>
+  </wne:recipientData>
+  <wne:recipientData>
+    <wne:active wne:val="1"/>
+  </wne:recipientData>
+  <wne:recipientData>
+    <wne:active wne:val="1"/>
+  </wne:recipientData>
+  <wne:recipientData>
+    <wne:active wne:val="1"/>
+  </wne:recipientData>
+  <wne:recipientData>
+    <wne:active wne:val="1"/>
+  </wne:recipientData>
+  <wne:recipientData>
+    <wne:active wne:val="1"/>
+  </wne:recipientData>
+  <wne:recipientData>
+    <wne:active wne:val="1"/>
+  </wne:recipientData>
+  <wne:recipientData>
+    <wne:active wne:val="1"/>
+  </wne:recipientData>
+  <wne:recipientData>
+    <wne:active wne:val="1"/>
+  </wne:recipientData>
+  <wne:recipientData>
+    <wne:active wne:val="1"/>
+  </wne:recipientData>
+  <wne:recipientData>
+    <wne:active wne:val="1"/>
+  </wne:recipientData>
+  <wne:recipientData>
+    <wne:active wne:val="1"/>
+  </wne:recipientData>
+  <wne:recipientData>
+    <wne:active wne:val="1"/>
+  </wne:recipientData>
+  <wne:recipientData>
+    <wne:active wne:val="1"/>
+  </wne:recipientData>
+  <wne:recipientData>
+    <wne:active wne:val="1"/>
+  </wne:recipientData>
+  <wne:recipientData>
+    <wne:active wne:val="1"/>
+  </wne:recipientData>
+  <wne:recipientData>
+    <wne:active wne:val="1"/>
+  </wne:recipientData>
+  <wne:recipientData>
+    <wne:active wne:val="1"/>
+  </wne:recipientData>
+  <wne:recipientData>
+    <wne:active wne:val="1"/>
+  </wne:recipientData>
+  <wne:recipientData>
+    <wne:active wne:val="1"/>
+  </wne:recipientData>
+  <wne:recipientData>
+    <wne:active wne:val="1"/>
+  </wne:recipientData>
+  <wne:recipientData>
+    <wne:active wne:val="1"/>
+  </wne:recipientData>
+  <wne:recipientData>
+    <wne:active wne:val="1"/>
+  </wne:recipientData>
+  <wne:recipientData>
+    <wne:active wne:val="1"/>
+  </wne:recipientData>
+  <wne:recipientData>
+    <wne:active wne:val="1"/>
+  </wne:recipientData>
+  <wne:recipientData>
+    <wne:active wne:val="1"/>
+  </wne:recipientData>
+  <wne:recipientData>
+    <wne:active wne:val="1"/>
+  </wne:recipientData>
+  <wne:recipientData>
+    <wne:active wne:val="1"/>
+  </wne:recipientData>
+  <wne:recipientData>
+    <wne:active wne:val="1"/>
+  </wne:recipientData>
+  <wne:recipientData>
+    <wne:active wne:val="1"/>
+  </wne:recipientData>
+  <wne:recipientData>
+    <wne:active wne:val="1"/>
+  </wne:recipientData>
+  <wne:recipientData>
+    <wne:active wne:val="1"/>
+  </wne:recipientData>
+  <wne:recipientData>
+    <wne:active wne:val="1"/>
+  </wne:recipientData>
+  <wne:recipientData>
+    <wne:active wne:val="1"/>
+  </wne:recipientData>
+  <wne:recipientData>
+    <wne:active wne:val="1"/>
+  </wne:recipientData>
+  <wne:recipientData>
+    <wne:active wne:val="1"/>
+  </wne:recipientData>
+  <wne:recipientData>
+    <wne:active wne:val="1"/>
+  </wne:recipientData>
+  <wne:recipientData>
+    <wne:active wne:val="1"/>
+  </wne:recipientData>
+  <wne:recipientData>
+    <wne:active wne:val="1"/>
+  </wne:recipientData>
+  <wne:recipientData>
+    <wne:active wne:val="1"/>
+  </wne:recipientData>
+  <wne:recipientData>
+    <wne:active wne:val="1"/>
+  </wne:recipientData>
+  <wne:recipientData>
+    <wne:active wne:val="1"/>
+  </wne:recipientData>
+  <wne:recipientData>
+    <wne:active wne:val="1"/>
+  </wne:recipientData>
+  <wne:recipientData>
+    <wne:active wne:val="1"/>
+  </wne:recipientData>
+  <wne:recipientData>
+    <wne:active wne:val="1"/>
+  </wne:recipientData>
+  <wne:recipientData>
+    <wne:active wne:val="1"/>
+  </wne:recipientData>
+  <wne:recipientData>
+    <wne:active wne:val="1"/>
+  </wne:recipientData>
+  <wne:recipientData>
+    <wne:active wne:val="1"/>
+  </wne:recipientData>
+  <wne:recipientData>
+    <wne:active wne:val="1"/>
+  </wne:recipientData>
+  <wne:recipientData>
+    <wne:active wne:val="1"/>
+  </wne:recipientData>
+  <wne:recipientData>
+    <wne:active wne:val="1"/>
+  </wne:recipientData>
+  <wne:recipientData>
+    <wne:active wne:val="1"/>
+  </wne:recipientData>
+  <wne:recipientData>
+    <wne:active wne:val="1"/>
+  </wne:recipientData>
+  <wne:recipientData>
+    <wne:active wne:val="1"/>
+  </wne:recipientData>
+  <wne:recipientData>
+    <wne:active wne:val="1"/>
+  </wne:recipientData>
+  <wne:recipientData>
+    <wne:active wne:val="1"/>
+  </wne:recipientData>
+  <wne:recipientData>
+    <wne:active wne:val="1"/>
+  </wne:recipientData>
+  <wne:recipientData>
+    <wne:active wne:val="1"/>
+  </wne:recipientData>
+  <wne:recipientData>
+    <wne:active wne:val="1"/>
+  </wne:recipientData>
+  <wne:recipientData>
+    <wne:active wne:val="1"/>
+  </wne:recipientData>
+  <wne:recipientData>
+    <wne:active wne:val="1"/>
+  </wne:recipientData>
+  <wne:recipientData>
+    <wne:active wne:val="1"/>
+  </wne:recipientData>
+  <wne:recipientData>
+    <wne:active wne:val="1"/>
+  </wne:recipientData>
+  <wne:recipientData>
+    <wne:active wne:val="1"/>
+  </wne:recipientData>
+  <wne:recipientData>
+    <wne:active wne:val="1"/>
+  </wne:recipientData>
+  <wne:recipientData>
+    <wne:active wne:val="1"/>
+  </wne:recipientData>
+  <wne:recipientData>
+    <wne:active wne:val="1"/>
+  </wne:recipientData>
+  <wne:recipientData>
+    <wne:active wne:val="1"/>
+  </wne:recipientData>
+  <wne:recipientData>
+    <wne:active wne:val="1"/>
+  </wne:recipientData>
+  <wne:recipientData>
+    <wne:active wne:val="1"/>
+  </wne:recipientData>
+  <wne:recipientData>
+    <wne:active wne:val="1"/>
+  </wne:recipientData>
+  <wne:recipientData>
+    <wne:active wne:val="1"/>
+  </wne:recipientData>
+  <wne:recipientData>
+    <wne:active wne:val="1"/>
+  </wne:recipientData>
+  <wne:recipientData>
+    <wne:active wne:val="1"/>
+  </wne:recipientData>
+  <wne:recipientData>
+    <wne:active wne:val="1"/>
+  </wne:recipientData>
+  <wne:recipientData>
+    <wne:active wne:val="1"/>
+  </wne:recipientData>
+  <wne:recipientData>
+    <wne:active wne:val="1"/>
+  </wne:recipientData>
+  <wne:recipientData>
+    <wne:active wne:val="1"/>
+  </wne:recipientData>
+  <wne:recipientData>
+    <wne:active wne:val="1"/>
+  </wne:recipientData>
+  <wne:recipientData>
+    <wne:active wne:val="1"/>
+  </wne:recipientData>
+  <wne:recipientData>
+    <wne:active wne:val="1"/>
+  </wne:recipientData>
+  <wne:recipientData>
+    <wne:active wne:val="1"/>
+  </wne:recipientData>
+  <wne:recipientData>
+    <wne:active wne:val="1"/>
+  </wne:recipientData>
+  <wne:recipientData>
+    <wne:active wne:val="1"/>
+  </wne:recipientData>
+  <wne:recipientData>
+    <wne:active wne:val="1"/>
+  </wne:recipientData>
+  <wne:recipientData>
+    <wne:active wne:val="1"/>
+  </wne:recipientData>
+  <wne:recipientData>
+    <wne:active wne:val="1"/>
+  </wne:recipientData>
+  <wne:recipientData>
+    <wne:active wne:val="1"/>
+  </wne:recipientData>
+  <wne:recipientData>
+    <wne:active wne:val="1"/>
+  </wne:recipientData>
+  <wne:recipientData>
+    <wne:active wne:val="1"/>
+  </wne:recipientData>
+  <wne:recipientData>
+    <wne:active wne:val="1"/>
+  </wne:recipientData>
+  <wne:recipientData>
+    <wne:active wne:val="1"/>
+  </wne:recipientData>
+  <wne:recipientData>
+    <wne:active wne:val="1"/>
+  </wne:recipientData>
+  <wne:recipientData>
+    <wne:active wne:val="1"/>
+  </wne:recipientData>
+  <wne:recipientData>
+    <wne:active wne:val="1"/>
+  </wne:recipientData>
+  <wne:recipientData>
+    <wne:active wne:val="1"/>
+  </wne:recipientData>
+  <wne:recipientData>
+    <wne:active wne:val="1"/>
+  </wne:recipientData>
+  <wne:recipientData>
+    <wne:active wne:val="1"/>
+  </wne:recipientData>
+  <wne:recipientData>
+    <wne:active wne:val="1"/>
+  </wne:recipientData>
+  <wne:recipientData>
+    <wne:active wne:val="1"/>
+  </wne:recipientData>
+  <wne:recipientData>
+    <wne:active wne:val="1"/>
+  </wne:recipientData>
+  <wne:recipientData>
+    <wne:active wne:val="1"/>
+  </wne:recipientData>
+  <wne:recipientData>
+    <wne:active wne:val="1"/>
+  </wne:recipientData>
+  <wne:recipientData>
+    <wne:active wne:val="1"/>
+  </wne:recipientData>
+  <wne:recipientData>
+    <wne:active wne:val="1"/>
+  </wne:recipientData>
+  <wne:recipientData>
+    <wne:active wne:val="1"/>
+  </wne:recipientData>
+  <wne:recipientData>
+    <wne:active wne:val="1"/>
+  </wne:recipientData>
+  <wne:recipientData>
+    <wne:active wne:val="1"/>
+  </wne:recipientData>
+  <wne:recipientData>
+    <wne:active wne:val="1"/>
+  </wne:recipientData>
+  <wne:recipientData>
+    <wne:active wne:val="1"/>
+  </wne:recipientData>
+  <wne:recipientData>
+    <wne:active wne:val="1"/>
+  </wne:recipientData>
+  <wne:recipientData>
+    <wne:active wne:val="1"/>
+  </wne:recipientData>
+  <wne:recipientData>
+    <wne:active wne:val="1"/>
+  </wne:recipientData>
+  <wne:recipientData>
+    <wne:active wne:val="1"/>
+  </wne:recipientData>
+  <wne:recipientData>
+    <wne:active wne:val="1"/>
+  </wne:recipientData>
+  <wne:recipientData>
+    <wne:active wne:val="1"/>
+  </wne:recipientData>
+  <wne:recipientData>
+    <wne:active wne:val="1"/>
+  </wne:recipientData>
+  <wne:recipientData>
+    <wne:active wne:val="1"/>
+  </wne:recipientData>
+  <wne:recipientData>
+    <wne:active wne:val="1"/>
+  </wne:recipientData>
+  <wne:recipientData>
+    <wne:active wne:val="1"/>
+  </wne:recipientData>
+  <wne:recipientData>
+    <wne:active wne:val="1"/>
+  </wne:recipientData>
+  <wne:recipientData>
+    <wne:active wne:val="1"/>
+  </wne:recipientData>
+  <wne:recipientData>
+    <wne:active wne:val="1"/>
+  </wne:recipientData>
+  <wne:recipientData>
+    <wne:active wne:val="1"/>
+  </wne:recipientData>
+  <wne:recipientData>
+    <wne:active wne:val="1"/>
+  </wne:recipientData>
+  <wne:recipientData>
+    <wne:active wne:val="1"/>
+  </wne:recipientData>
+  <wne:recipientData>
+    <wne:active wne:val="1"/>
+  </wne:recipientData>
+  <wne:recipientData>
+    <wne:active wne:val="1"/>
+  </wne:recipientData>
+  <wne:recipientData>
+    <wne:active wne:val="1"/>
+  </wne:recipientData>
+  <wne:recipientData>
+    <wne:active wne:val="1"/>
+  </wne:recipientData>
+  <wne:recipientData>
+    <wne:active wne:val="1"/>
+  </wne:recipientData>
+  <wne:recipientData>
+    <wne:active wne:val="1"/>
+  </wne:recipientData>
+  <wne:recipientData>
+    <wne:active wne:val="1"/>
+  </wne:recipientData>
+  <wne:recipientData>
+    <wne:active wne:val="1"/>
+  </wne:recipientData>
+  <wne:recipientData>
+    <wne:active wne:val="1"/>
+  </wne:recipientData>
+  <wne:recipientData>
+    <wne:active wne:val="1"/>
+  </wne:recipientData>
+  <wne:recipientData>
+    <wne:active wne:val="1"/>
+  </wne:recipientData>
+  <wne:recipientData>
+    <wne:active wne:val="1"/>
+  </wne:recipientData>
+  <wne:recipientData>
+    <wne:active wne:val="1"/>
+  </wne:recipientData>
+  <wne:recipientData>
+    <wne:active wne:val="1"/>
+  </wne:recipientData>
+  <wne:recipientData>
+    <wne:active wne:val="1"/>
+  </wne:recipientData>
+  <wne:recipientData>
+    <wne:active wne:val="1"/>
+  </wne:recipientData>
+  <wne:recipientData>
+    <wne:active wne:val="1"/>
+  </wne:recipientData>
+  <wne:recipientData>
+    <wne:active wne:val="1"/>
+  </wne:recipientData>
+  <wne:recipientData>
+    <wne:active wne:val="1"/>
+  </wne:recipientData>
+  <wne:recipientData>
+    <wne:active wne:val="1"/>
+  </wne:recipientData>
+  <wne:recipientData>
+    <wne:active wne:val="1"/>
+  </wne:recipientData>
+  <wne:recipientData>
+    <wne:active wne:val="1"/>
+  </wne:recipientData>
+  <wne:recipientData>
+    <wne:active wne:val="1"/>
+  </wne:recipientData>
+  <wne:recipientData>
+    <wne:active wne:val="1"/>
+  </wne:recipientData>
+  <wne:recipientData>
+    <wne:active wne:val="1"/>
+  </wne:recipientData>
+  <wne:recipientData>
+    <wne:active wne:val="1"/>
+  </wne:recipientData>
+  <wne:recipientData>
+    <wne:active wne:val="1"/>
+  </wne:recipientData>
+  <wne:recipientData>
+    <wne:active wne:val="1"/>
+  </wne:recipientData>
+  <wne:recipientData>
+    <wne:active wne:val="1"/>
+  </wne:recipientData>
+  <wne:recipientData>
+    <wne:active wne:val="1"/>
+  </wne:recipientData>
+  <wne:recipientData>
+    <wne:active wne:val="1"/>
+  </wne:recipientData>
+  <wne:recipientData>
+    <wne:active wne:val="1"/>
+  </wne:recipientData>
+  <wne:recipientData>
+    <wne:active wne:val="1"/>
+  </wne:recipientData>
+  <wne:recipientData>
+    <wne:active wne:val="1"/>
+  </wne:recipientData>
+  <wne:recipientData>
+    <wne:active wne:val="1"/>
+  </wne:recipientData>
+  <wne:recipientData>
+    <wne:active wne:val="1"/>
+  </wne:recipientData>
+  <wne:recipientData>
+    <wne:active wne:val="1"/>
+  </wne:recipientData>
+  <wne:recipientData>
+    <wne:active wne:val="1"/>
+  </wne:recipientData>
+  <wne:recipientData>
+    <wne:active wne:val="1"/>
+  </wne:recipientData>
+  <wne:recipientData>
+    <wne:active wne:val="1"/>
+  </wne:recipientData>
+  <wne:recipientData>
+    <wne:active wne:val="1"/>
+  </wne:recipientData>
+  <wne:recipientData>
+    <wne:active wne:val="1"/>
+  </wne:recipientData>
+  <wne:recipientData>
+    <wne:active wne:val="1"/>
+  </wne:recipientData>
+  <wne:recipientData>
+    <wne:active wne:val="1"/>
+  </wne:recipientData>
+  <wne:recipientData>
+    <wne:active wne:val="1"/>
+  </wne:recipientData>
+  <wne:recipientData>
+    <wne:active wne:val="1"/>
+  </wne:recipientData>
+  <wne:recipientData>
+    <wne:active wne:val="1"/>
+  </wne:recipientData>
+  <wne:recipientData>
+    <wne:active wne:val="1"/>
+  </wne:recipientData>
+  <wne:recipientData>
+    <wne:active wne:val="1"/>
+  </wne:recipientData>
+  <wne:recipientData>
+    <wne:active wne:val="1"/>
+  </wne:recipientData>
+  <wne:recipientData>
+    <wne:active wne:val="1"/>
+  </wne:recipientData>
+  <wne:recipientData>
+    <wne:active wne:val="1"/>
+  </wne:recipientData>
+  <wne:recipientData>
+    <wne:active wne:val="1"/>
+  </wne:recipientData>
+  <wne:recipientData>
+    <wne:active wne:val="1"/>
+  </wne:recipientData>
+  <wne:recipientData>
+    <wne:active wne:val="1"/>
+  </wne:recipientData>
+  <wne:recipientData>
+    <wne:active wne:val="1"/>
+  </wne:recipientData>
+  <wne:recipientData>
+    <wne:active wne:val="1"/>
+  </wne:recipientData>
+  <wne:recipientData>
+    <wne:active wne:val="1"/>
+  </wne:recipientData>
+  <wne:recipientData>
+    <wne:active wne:val="1"/>
+  </wne:recipientData>
+  <wne:recipientData>
+    <wne:active wne:val="1"/>
+  </wne:recipientData>
+  <wne:recipientData>
+    <wne:active wne:val="1"/>
+  </wne:recipientData>
+  <wne:recipientData>
+    <wne:active wne:val="1"/>
+  </wne:recipientData>
+  <wne:recipientData>
+    <wne:active wne:val="1"/>
+  </wne:recipientData>
+  <wne:recipientData>
+    <wne:active wne:val="1"/>
+  </wne:recipientData>
+  <wne:recipientData>
+    <wne:active wne:val="1"/>
+  </wne:recipientData>
+  <wne:recipientData>
+    <wne:active wne:val="1"/>
+  </wne:recipientData>
+  <wne:recipientData>
+    <wne:active wne:val="1"/>
+  </wne:recipientData>
+  <wne:recipientData>
+    <wne:active wne:val="1"/>
+  </wne:recipientData>
+  <wne:recipientData>
+    <wne:active wne:val="1"/>
+  </wne:recipientData>
+  <wne:recipientData>
+    <wne:active wne:val="1"/>
+  </wne:recipientData>
+  <wne:recipientData>
+    <wne:active wne:val="1"/>
+  </wne:recipientData>
+  <wne:recipientData>
+    <wne:active wne:val="1"/>
+  </wne:recipientData>
+  <wne:recipientData>
+    <wne:active wne:val="1"/>
+  </wne:recipientData>
+  <wne:recipientData>
+    <wne:active wne:val="1"/>
+  </wne:recipientData>
+  <wne:recipientData>
+    <wne:active wne:val="1"/>
+  </wne:recipientData>
+  <wne:recipientData>
+    <wne:active wne:val="1"/>
+  </wne:recipientData>
+  <wne:recipientData>
+    <wne:active wne:val="1"/>
+  </wne:recipientData>
+  <wne:recipientData>
+    <wne:active wne:val="1"/>
+  </wne:recipientData>
+  <wne:recipientData>
+    <wne:active wne:val="1"/>
+  </wne:recipientData>
+  <wne:recipientData>
+    <wne:active wne:val="1"/>
+  </wne:recipientData>
+  <wne:recipientData>
+    <wne:active wne:val="1"/>
+  </wne:recipientData>
+  <wne:recipientData>
+    <wne:active wne:val="1"/>
+  </wne:recipientData>
+  <wne:recipientData>
+    <wne:active wne:val="1"/>
+  </wne:recipientData>
+  <wne:recipientData>
+    <wne:active wne:val="1"/>
+  </wne:recipientData>
+  <wne:recipientData>
+    <wne:active wne:val="1"/>
+  </wne:recipientData>
+  <wne:recipientData>
+    <wne:active wne:val="1"/>
+  </wne:recipientData>
+  <wne:recipientData>
+    <wne:active wne:val="1"/>
+  </wne:recipientData>
+  <wne:recipientData>
+    <wne:active wne:val="1"/>
+  </wne:recipientData>
+  <wne:recipientData>
+    <wne:active wne:val="1"/>
+  </wne:recipientData>
+  <wne:recipientData>
+    <wne:active wne:val="1"/>
+  </wne:recipientData>
+  <wne:recipientData>
+    <wne:active wne:val="1"/>
+  </wne:recipientData>
+  <wne:recipientData>
+    <wne:active wne:val="1"/>
   </wne:recipientData>
 </wne:recipients>
 </file>

</xml_diff>